<commit_message>
Removed original scrapped requirement
</commit_message>
<xml_diff>
--- a/docs/Requirements.docx
+++ b/docs/Requirements.docx
@@ -1,6 +1,6 @@
 
 <file path=word/document.xml><?xml version="1.0" encoding="utf-8"?>
-<w:document xmlns:wpc="http://schemas.microsoft.com/office/word/2010/wordprocessingCanvas" xmlns:cx="http://schemas.microsoft.com/office/drawing/2014/chartex" xmlns:cx1="http://schemas.microsoft.com/office/drawing/2015/9/8/chartex" xmlns:cx2="http://schemas.microsoft.com/office/drawing/2015/10/21/chartex" xmlns:cx3="http://schemas.microsoft.com/office/drawing/2016/5/9/chartex" xmlns:cx4="http://schemas.microsoft.com/office/drawing/2016/5/10/chartex" xmlns:cx5="http://schemas.microsoft.com/office/drawing/2016/5/11/chartex" xmlns:cx6="http://schemas.microsoft.com/office/drawing/2016/5/12/chartex" xmlns:cx7="http://schemas.microsoft.com/office/drawing/2016/5/13/chartex" xmlns:cx8="http://schemas.microsoft.com/office/drawing/2016/5/14/chartex" xmlns:mc="http://schemas.openxmlformats.org/markup-compatibility/2006" xmlns:aink="http://schemas.microsoft.com/office/drawing/2016/ink" xmlns:am3d="http://schemas.microsoft.com/office/drawing/2017/model3d" xmlns:o="urn:schemas-microsoft-com:office:office" xmlns:oel="http://schemas.microsoft.com/office/2019/extlst" xmlns:r="http://schemas.openxmlformats.org/officeDocument/2006/relationships" xmlns:m="http://schemas.openxmlformats.org/officeDocument/2006/math" xmlns:v="urn:schemas-microsoft-com:vml" xmlns:wp14="http://schemas.microsoft.com/office/word/2010/wordprocessingDrawing" xmlns:wp="http://schemas.openxmlformats.org/drawingml/2006/wordprocessingDrawing" xmlns:w10="urn:schemas-microsoft-com:office:word" xmlns:w="http://schemas.openxmlformats.org/wordprocessingml/2006/main" xmlns:w14="http://schemas.microsoft.com/office/word/2010/wordml" xmlns:w15="http://schemas.microsoft.com/office/word/2012/wordml" xmlns:w16cex="http://schemas.microsoft.com/office/word/2018/wordml/cex" xmlns:w16cid="http://schemas.microsoft.com/office/word/2016/wordml/cid" xmlns:w16="http://schemas.microsoft.com/office/word/2018/wordml" xmlns:w16sdtdh="http://schemas.microsoft.com/office/word/2020/wordml/sdtdatahash" xmlns:w16se="http://schemas.microsoft.com/office/word/2015/wordml/symex" xmlns:wpg="http://schemas.microsoft.com/office/word/2010/wordprocessingGroup" xmlns:wpi="http://schemas.microsoft.com/office/word/2010/wordprocessingInk" xmlns:wne="http://schemas.microsoft.com/office/word/2006/wordml" xmlns:wps="http://schemas.microsoft.com/office/word/2010/wordprocessingShape" mc:Ignorable="w14 w15 w16se w16cid w16 w16cex w16sdtdh wp14">
+<w:document xmlns:wpc="http://schemas.microsoft.com/office/word/2010/wordprocessingCanvas" xmlns:cx="http://schemas.microsoft.com/office/drawing/2014/chartex" xmlns:cx1="http://schemas.microsoft.com/office/drawing/2015/9/8/chartex" xmlns:cx2="http://schemas.microsoft.com/office/drawing/2015/10/21/chartex" xmlns:cx3="http://schemas.microsoft.com/office/drawing/2016/5/9/chartex" xmlns:cx4="http://schemas.microsoft.com/office/drawing/2016/5/10/chartex" xmlns:cx5="http://schemas.microsoft.com/office/drawing/2016/5/11/chartex" xmlns:cx6="http://schemas.microsoft.com/office/drawing/2016/5/12/chartex" xmlns:cx7="http://schemas.microsoft.com/office/drawing/2016/5/13/chartex" xmlns:cx8="http://schemas.microsoft.com/office/drawing/2016/5/14/chartex" xmlns:mc="http://schemas.openxmlformats.org/markup-compatibility/2006" xmlns:aink="http://schemas.microsoft.com/office/drawing/2016/ink" xmlns:am3d="http://schemas.microsoft.com/office/drawing/2017/model3d" xmlns:o="urn:schemas-microsoft-com:office:office" xmlns:oel="http://schemas.microsoft.com/office/2019/extlst" xmlns:r="http://schemas.openxmlformats.org/officeDocument/2006/relationships" xmlns:m="http://schemas.openxmlformats.org/officeDocument/2006/math" xmlns:v="urn:schemas-microsoft-com:vml" xmlns:wp14="http://schemas.microsoft.com/office/word/2010/wordprocessingDrawing" xmlns:wp="http://schemas.openxmlformats.org/drawingml/2006/wordprocessingDrawing" xmlns:w10="urn:schemas-microsoft-com:office:word" xmlns:w="http://schemas.openxmlformats.org/wordprocessingml/2006/main" xmlns:w14="http://schemas.microsoft.com/office/word/2010/wordml" xmlns:w15="http://schemas.microsoft.com/office/word/2012/wordml" xmlns:w16cex="http://schemas.microsoft.com/office/word/2018/wordml/cex" xmlns:w16cid="http://schemas.microsoft.com/office/word/2016/wordml/cid" xmlns:w16="http://schemas.microsoft.com/office/word/2018/wordml" xmlns:w16du="http://schemas.microsoft.com/office/word/2023/wordml/word16du" xmlns:w16sdtdh="http://schemas.microsoft.com/office/word/2020/wordml/sdtdatahash" xmlns:w16se="http://schemas.microsoft.com/office/word/2015/wordml/symex" xmlns:wpg="http://schemas.microsoft.com/office/word/2010/wordprocessingGroup" xmlns:wpi="http://schemas.microsoft.com/office/word/2010/wordprocessingInk" xmlns:wne="http://schemas.microsoft.com/office/word/2006/wordml" xmlns:wps="http://schemas.microsoft.com/office/word/2010/wordprocessingShape" mc:Ignorable="w14 w15 w16se w16cid w16 w16cex w16sdtdh w16du wp14">
   <w:body>
     <w:p>
       <w:pPr>
@@ -723,88 +723,6 @@
           </w:p>
         </w:tc>
       </w:tr>
-      <w:tr>
-        <w:trPr>
-          <w:trHeight w:val="586"/>
-        </w:trPr>
-        <w:tc>
-          <w:tcPr>
-            <w:tcW w:w="1979" w:type="dxa"/>
-          </w:tcPr>
-          <w:p>
-            <w:pPr>
-              <w:rPr>
-                <w:b/>
-                <w:bCs/>
-                <w:sz w:val="28"/>
-                <w:szCs w:val="28"/>
-              </w:rPr>
-            </w:pPr>
-            <w:r>
-              <w:rPr>
-                <w:b/>
-                <w:bCs/>
-                <w:sz w:val="28"/>
-                <w:szCs w:val="28"/>
-              </w:rPr>
-              <w:lastRenderedPageBreak/>
-              <w:t>8.0</w:t>
-            </w:r>
-          </w:p>
-        </w:tc>
-        <w:tc>
-          <w:tcPr>
-            <w:tcW w:w="4963" w:type="dxa"/>
-          </w:tcPr>
-          <w:p>
-            <w:pPr>
-              <w:rPr>
-                <w:sz w:val="24"/>
-                <w:szCs w:val="24"/>
-              </w:rPr>
-            </w:pPr>
-            <w:r>
-              <w:rPr>
-                <w:sz w:val="24"/>
-                <w:szCs w:val="24"/>
-              </w:rPr>
-              <w:t>The system should be able to use the obtained pitches to calculate an estimate of the key signature the played melody is in, taking into account the accidentals and repetition of potential tonic/dominant notes.</w:t>
-            </w:r>
-          </w:p>
-        </w:tc>
-        <w:tc>
-          <w:tcPr>
-            <w:tcW w:w="3638" w:type="dxa"/>
-            <w:shd w:val="clear" w:color="auto" w:fill="DEEAF6" w:themeFill="accent5" w:themeFillTint="33"/>
-          </w:tcPr>
-          <w:p>
-            <w:pPr>
-              <w:pStyle w:val="ListParagraph"/>
-              <w:numPr>
-                <w:ilvl w:val="0"/>
-                <w:numId w:val="12"/>
-              </w:numPr>
-              <w:rPr>
-                <w:i/>
-                <w:iCs/>
-                <w:color w:val="0070C0"/>
-                <w:sz w:val="24"/>
-                <w:szCs w:val="24"/>
-              </w:rPr>
-            </w:pPr>
-            <w:r>
-              <w:rPr>
-                <w:i/>
-                <w:iCs/>
-                <w:color w:val="0070C0"/>
-                <w:sz w:val="24"/>
-                <w:szCs w:val="24"/>
-              </w:rPr>
-              <w:t>As a musician, I want the option to let the system estimate the key I’m playing at when I don’t want to disrupt the compositional process and manually work it out while composing.</w:t>
-            </w:r>
-          </w:p>
-        </w:tc>
-      </w:tr>
     </w:tbl>
     <w:p>
       <w:pPr>
@@ -819,6 +737,7 @@
         <w:pStyle w:val="Heading1"/>
       </w:pPr>
       <w:r>
+        <w:lastRenderedPageBreak/>
         <w:t>Functional Requirements</w:t>
       </w:r>
     </w:p>
@@ -948,7 +867,16 @@
                 <w:sz w:val="28"/>
                 <w:szCs w:val="28"/>
               </w:rPr>
-              <w:t>9.0</w:t>
+              <w:t>8</w:t>
+            </w:r>
+            <w:r>
+              <w:rPr>
+                <w:b/>
+                <w:bCs/>
+                <w:sz w:val="28"/>
+                <w:szCs w:val="28"/>
+              </w:rPr>
+              <w:t>.0</w:t>
             </w:r>
           </w:p>
         </w:tc>
@@ -1028,7 +956,16 @@
                 <w:sz w:val="28"/>
                 <w:szCs w:val="28"/>
               </w:rPr>
-              <w:t>10.0</w:t>
+              <w:t>9</w:t>
+            </w:r>
+            <w:r>
+              <w:rPr>
+                <w:b/>
+                <w:bCs/>
+                <w:sz w:val="28"/>
+                <w:szCs w:val="28"/>
+              </w:rPr>
+              <w:t>.0</w:t>
             </w:r>
           </w:p>
         </w:tc>
@@ -1086,7 +1023,7 @@
       </w:tr>
       <w:tr>
         <w:trPr>
-          <w:trHeight w:val="349"/>
+          <w:trHeight w:val="1191"/>
         </w:trPr>
         <w:tc>
           <w:tcPr>
@@ -1108,7 +1045,25 @@
                 <w:sz w:val="28"/>
                 <w:szCs w:val="28"/>
               </w:rPr>
-              <w:t>11.0</w:t>
+              <w:t>1</w:t>
+            </w:r>
+            <w:r>
+              <w:rPr>
+                <w:b/>
+                <w:bCs/>
+                <w:sz w:val="28"/>
+                <w:szCs w:val="28"/>
+              </w:rPr>
+              <w:t>0</w:t>
+            </w:r>
+            <w:r>
+              <w:rPr>
+                <w:b/>
+                <w:bCs/>
+                <w:sz w:val="28"/>
+                <w:szCs w:val="28"/>
+              </w:rPr>
+              <w:t>.0</w:t>
             </w:r>
           </w:p>
         </w:tc>
@@ -1128,7 +1083,21 @@
                 <w:sz w:val="24"/>
                 <w:szCs w:val="24"/>
               </w:rPr>
-              <w:t>The system should be able to alternatively estimate the key signature being played in.</w:t>
+              <w:t>The system should be able to generate a file</w:t>
+            </w:r>
+            <w:r>
+              <w:rPr>
+                <w:sz w:val="24"/>
+                <w:szCs w:val="24"/>
+              </w:rPr>
+              <w:t xml:space="preserve"> from the analysed sound data</w:t>
+            </w:r>
+            <w:r>
+              <w:rPr>
+                <w:sz w:val="24"/>
+                <w:szCs w:val="24"/>
+              </w:rPr>
+              <w:t xml:space="preserve"> that can be imported directly to popular notation software, such as MuseScore or Sibelius.</w:t>
             </w:r>
           </w:p>
         </w:tc>
@@ -1159,7 +1128,7 @@
                 <w:sz w:val="24"/>
                 <w:szCs w:val="24"/>
               </w:rPr>
-              <w:t>As a musician, I want the option to let the system estimate the key I’m playing at when I don’t want to disrupt the compositional process and manually work it out while composing.</w:t>
+              <w:t>As a musician, I want to be able to see my transcribed sheet music in common notation software so I can use it in the future and edit it if I need to.</w:t>
             </w:r>
           </w:p>
         </w:tc>
@@ -1188,101 +1157,25 @@
                 <w:sz w:val="28"/>
                 <w:szCs w:val="28"/>
               </w:rPr>
-              <w:t>12.0</w:t>
-            </w:r>
-          </w:p>
-        </w:tc>
-        <w:tc>
-          <w:tcPr>
-            <w:tcW w:w="4962" w:type="dxa"/>
-          </w:tcPr>
-          <w:p>
-            <w:pPr>
-              <w:rPr>
-                <w:sz w:val="24"/>
-                <w:szCs w:val="24"/>
-              </w:rPr>
-            </w:pPr>
-            <w:r>
-              <w:rPr>
-                <w:sz w:val="24"/>
-                <w:szCs w:val="24"/>
-              </w:rPr>
-              <w:t>The system should be able to generate a file</w:t>
-            </w:r>
-            <w:r>
-              <w:rPr>
-                <w:sz w:val="24"/>
-                <w:szCs w:val="24"/>
-              </w:rPr>
-              <w:t xml:space="preserve"> from the analysed sound data</w:t>
-            </w:r>
-            <w:r>
-              <w:rPr>
-                <w:sz w:val="24"/>
-                <w:szCs w:val="24"/>
-              </w:rPr>
-              <w:t xml:space="preserve"> that can be imported directly to popular notation software, such as MuseScore or Sibelius.</w:t>
-            </w:r>
-          </w:p>
-        </w:tc>
-        <w:tc>
-          <w:tcPr>
-            <w:tcW w:w="3638" w:type="dxa"/>
-            <w:shd w:val="clear" w:color="auto" w:fill="DEEAF6" w:themeFill="accent5" w:themeFillTint="33"/>
-          </w:tcPr>
-          <w:p>
-            <w:pPr>
-              <w:pStyle w:val="ListParagraph"/>
-              <w:numPr>
-                <w:ilvl w:val="0"/>
-                <w:numId w:val="2"/>
-              </w:numPr>
-              <w:rPr>
-                <w:i/>
-                <w:iCs/>
-                <w:sz w:val="24"/>
-                <w:szCs w:val="24"/>
-              </w:rPr>
-            </w:pPr>
-            <w:r>
-              <w:rPr>
-                <w:i/>
-                <w:iCs/>
-                <w:color w:val="0070C0"/>
-                <w:sz w:val="24"/>
-                <w:szCs w:val="24"/>
-              </w:rPr>
-              <w:t>As a musician, I want to be able to see my transcribed sheet music in common notation software so I can use it in the future and edit it if I need to.</w:t>
-            </w:r>
-          </w:p>
-        </w:tc>
-      </w:tr>
-      <w:tr>
-        <w:trPr>
-          <w:trHeight w:val="1191"/>
-        </w:trPr>
-        <w:tc>
-          <w:tcPr>
-            <w:tcW w:w="1979" w:type="dxa"/>
-          </w:tcPr>
-          <w:p>
-            <w:pPr>
-              <w:rPr>
-                <w:b/>
-                <w:bCs/>
-                <w:sz w:val="28"/>
-                <w:szCs w:val="28"/>
-              </w:rPr>
-            </w:pPr>
-            <w:r>
-              <w:rPr>
-                <w:b/>
-                <w:bCs/>
-                <w:sz w:val="28"/>
-                <w:szCs w:val="28"/>
-              </w:rPr>
-              <w:t>13.0</w:t>
+              <w:t>1</w:t>
+            </w:r>
+            <w:r>
+              <w:rPr>
+                <w:b/>
+                <w:bCs/>
+                <w:sz w:val="28"/>
+                <w:szCs w:val="28"/>
+              </w:rPr>
+              <w:t>1</w:t>
+            </w:r>
+            <w:r>
+              <w:rPr>
+                <w:b/>
+                <w:bCs/>
+                <w:sz w:val="28"/>
+                <w:szCs w:val="28"/>
+              </w:rPr>
+              <w:t>.0</w:t>
             </w:r>
           </w:p>
         </w:tc>
@@ -1378,7 +1271,7 @@
 </file>
 
 <file path=word/numbering.xml><?xml version="1.0" encoding="utf-8"?>
-<w:numbering xmlns:wpc="http://schemas.microsoft.com/office/word/2010/wordprocessingCanvas" xmlns:cx="http://schemas.microsoft.com/office/drawing/2014/chartex" xmlns:cx1="http://schemas.microsoft.com/office/drawing/2015/9/8/chartex" xmlns:cx2="http://schemas.microsoft.com/office/drawing/2015/10/21/chartex" xmlns:cx3="http://schemas.microsoft.com/office/drawing/2016/5/9/chartex" xmlns:cx4="http://schemas.microsoft.com/office/drawing/2016/5/10/chartex" xmlns:cx5="http://schemas.microsoft.com/office/drawing/2016/5/11/chartex" xmlns:cx6="http://schemas.microsoft.com/office/drawing/2016/5/12/chartex" xmlns:cx7="http://schemas.microsoft.com/office/drawing/2016/5/13/chartex" xmlns:cx8="http://schemas.microsoft.com/office/drawing/2016/5/14/chartex" xmlns:mc="http://schemas.openxmlformats.org/markup-compatibility/2006" xmlns:aink="http://schemas.microsoft.com/office/drawing/2016/ink" xmlns:am3d="http://schemas.microsoft.com/office/drawing/2017/model3d" xmlns:o="urn:schemas-microsoft-com:office:office" xmlns:oel="http://schemas.microsoft.com/office/2019/extlst" xmlns:r="http://schemas.openxmlformats.org/officeDocument/2006/relationships" xmlns:m="http://schemas.openxmlformats.org/officeDocument/2006/math" xmlns:v="urn:schemas-microsoft-com:vml" xmlns:wp14="http://schemas.microsoft.com/office/word/2010/wordprocessingDrawing" xmlns:wp="http://schemas.openxmlformats.org/drawingml/2006/wordprocessingDrawing" xmlns:w10="urn:schemas-microsoft-com:office:word" xmlns:w="http://schemas.openxmlformats.org/wordprocessingml/2006/main" xmlns:w14="http://schemas.microsoft.com/office/word/2010/wordml" xmlns:w15="http://schemas.microsoft.com/office/word/2012/wordml" xmlns:w16cex="http://schemas.microsoft.com/office/word/2018/wordml/cex" xmlns:w16cid="http://schemas.microsoft.com/office/word/2016/wordml/cid" xmlns:w16="http://schemas.microsoft.com/office/word/2018/wordml" xmlns:w16sdtdh="http://schemas.microsoft.com/office/word/2020/wordml/sdtdatahash" xmlns:w16se="http://schemas.microsoft.com/office/word/2015/wordml/symex" xmlns:wpg="http://schemas.microsoft.com/office/word/2010/wordprocessingGroup" xmlns:wpi="http://schemas.microsoft.com/office/word/2010/wordprocessingInk" xmlns:wne="http://schemas.microsoft.com/office/word/2006/wordml" xmlns:wps="http://schemas.microsoft.com/office/word/2010/wordprocessingShape" mc:Ignorable="w14 w15 w16se w16cid w16 w16cex w16sdtdh wp14">
+<w:numbering xmlns:wpc="http://schemas.microsoft.com/office/word/2010/wordprocessingCanvas" xmlns:cx="http://schemas.microsoft.com/office/drawing/2014/chartex" xmlns:cx1="http://schemas.microsoft.com/office/drawing/2015/9/8/chartex" xmlns:cx2="http://schemas.microsoft.com/office/drawing/2015/10/21/chartex" xmlns:cx3="http://schemas.microsoft.com/office/drawing/2016/5/9/chartex" xmlns:cx4="http://schemas.microsoft.com/office/drawing/2016/5/10/chartex" xmlns:cx5="http://schemas.microsoft.com/office/drawing/2016/5/11/chartex" xmlns:cx6="http://schemas.microsoft.com/office/drawing/2016/5/12/chartex" xmlns:cx7="http://schemas.microsoft.com/office/drawing/2016/5/13/chartex" xmlns:cx8="http://schemas.microsoft.com/office/drawing/2016/5/14/chartex" xmlns:mc="http://schemas.openxmlformats.org/markup-compatibility/2006" xmlns:aink="http://schemas.microsoft.com/office/drawing/2016/ink" xmlns:am3d="http://schemas.microsoft.com/office/drawing/2017/model3d" xmlns:o="urn:schemas-microsoft-com:office:office" xmlns:oel="http://schemas.microsoft.com/office/2019/extlst" xmlns:r="http://schemas.openxmlformats.org/officeDocument/2006/relationships" xmlns:m="http://schemas.openxmlformats.org/officeDocument/2006/math" xmlns:v="urn:schemas-microsoft-com:vml" xmlns:wp14="http://schemas.microsoft.com/office/word/2010/wordprocessingDrawing" xmlns:wp="http://schemas.openxmlformats.org/drawingml/2006/wordprocessingDrawing" xmlns:w10="urn:schemas-microsoft-com:office:word" xmlns:w="http://schemas.openxmlformats.org/wordprocessingml/2006/main" xmlns:w14="http://schemas.microsoft.com/office/word/2010/wordml" xmlns:w15="http://schemas.microsoft.com/office/word/2012/wordml" xmlns:w16cex="http://schemas.microsoft.com/office/word/2018/wordml/cex" xmlns:w16cid="http://schemas.microsoft.com/office/word/2016/wordml/cid" xmlns:w16="http://schemas.microsoft.com/office/word/2018/wordml" xmlns:w16du="http://schemas.microsoft.com/office/word/2023/wordml/word16du" xmlns:w16sdtdh="http://schemas.microsoft.com/office/word/2020/wordml/sdtdatahash" xmlns:w16se="http://schemas.microsoft.com/office/word/2015/wordml/symex" xmlns:wpg="http://schemas.microsoft.com/office/word/2010/wordprocessingGroup" xmlns:wpi="http://schemas.microsoft.com/office/word/2010/wordprocessingInk" xmlns:wne="http://schemas.microsoft.com/office/word/2006/wordml" xmlns:wps="http://schemas.microsoft.com/office/word/2010/wordprocessingShape" mc:Ignorable="w14 w15 w16se w16cid w16 w16cex w16sdtdh w16du wp14">
   <w:abstractNum w:abstractNumId="0" w15:restartNumberingAfterBreak="0">
     <w:nsid w:val="26967B42"/>
     <w:multiLevelType w:val="hybridMultilevel"/>
@@ -2524,7 +2417,7 @@
 </file>
 
 <file path=word/styles.xml><?xml version="1.0" encoding="utf-8"?>
-<w:styles xmlns:mc="http://schemas.openxmlformats.org/markup-compatibility/2006" xmlns:r="http://schemas.openxmlformats.org/officeDocument/2006/relationships" xmlns:w="http://schemas.openxmlformats.org/wordprocessingml/2006/main" xmlns:w14="http://schemas.microsoft.com/office/word/2010/wordml" xmlns:w15="http://schemas.microsoft.com/office/word/2012/wordml" xmlns:w16cex="http://schemas.microsoft.com/office/word/2018/wordml/cex" xmlns:w16cid="http://schemas.microsoft.com/office/word/2016/wordml/cid" xmlns:w16="http://schemas.microsoft.com/office/word/2018/wordml" xmlns:w16sdtdh="http://schemas.microsoft.com/office/word/2020/wordml/sdtdatahash" xmlns:w16se="http://schemas.microsoft.com/office/word/2015/wordml/symex" mc:Ignorable="w14 w15 w16se w16cid w16 w16cex w16sdtdh">
+<w:styles xmlns:mc="http://schemas.openxmlformats.org/markup-compatibility/2006" xmlns:r="http://schemas.openxmlformats.org/officeDocument/2006/relationships" xmlns:w="http://schemas.openxmlformats.org/wordprocessingml/2006/main" xmlns:w14="http://schemas.microsoft.com/office/word/2010/wordml" xmlns:w15="http://schemas.microsoft.com/office/word/2012/wordml" xmlns:w16cex="http://schemas.microsoft.com/office/word/2018/wordml/cex" xmlns:w16cid="http://schemas.microsoft.com/office/word/2016/wordml/cid" xmlns:w16="http://schemas.microsoft.com/office/word/2018/wordml" xmlns:w16du="http://schemas.microsoft.com/office/word/2023/wordml/word16du" xmlns:w16sdtdh="http://schemas.microsoft.com/office/word/2020/wordml/sdtdatahash" xmlns:w16se="http://schemas.microsoft.com/office/word/2015/wordml/symex" mc:Ignorable="w14 w15 w16se w16cid w16 w16cex w16sdtdh w16du">
   <w:docDefaults>
     <w:rPrDefault>
       <w:rPr>

</xml_diff>